<commit_message>
userorder, fix tang giam gia
1
</commit_message>
<xml_diff>
--- a/báo cáo đồ án.docx
+++ b/báo cáo đồ án.docx
@@ -273,6 +273,7 @@
       <w:r>
         <w:rPr>
           <w:bCs/>
+          <w:noProof/>
           <w:sz w:val="30"/>
           <w:szCs w:val="20"/>
         </w:rPr>
@@ -896,20 +897,16 @@
                 <w:noProof/>
                 <w:webHidden/>
               </w:rPr>
-            </w:r>
-            <w:r>
-              <w:rPr>
-                <w:noProof/>
-                <w:webHidden/>
-              </w:rPr>
               <w:fldChar w:fldCharType="separate"/>
             </w:r>
             <w:r>
               <w:rPr>
-                <w:noProof/>
-                <w:webHidden/>
-              </w:rPr>
-              <w:t>5</w:t>
+                <w:b w:val="0"/>
+                <w:bCs/>
+                <w:noProof/>
+                <w:webHidden/>
+              </w:rPr>
+              <w:t>Error! Bookmark not defined.</w:t>
             </w:r>
             <w:r>
               <w:rPr>
@@ -982,7 +979,7 @@
                 <w:noProof/>
                 <w:webHidden/>
               </w:rPr>
-              <w:t>8</w:t>
+              <w:t>7</w:t>
             </w:r>
             <w:r>
               <w:rPr>
@@ -1069,7 +1066,7 @@
                 <w:noProof/>
                 <w:webHidden/>
               </w:rPr>
-              <w:t>8</w:t>
+              <w:t>7</w:t>
             </w:r>
             <w:r>
               <w:rPr>
@@ -1149,7 +1146,7 @@
                 <w:noProof/>
                 <w:webHidden/>
               </w:rPr>
-              <w:t>8</w:t>
+              <w:t>7</w:t>
             </w:r>
             <w:r>
               <w:rPr>
@@ -1220,7 +1217,7 @@
                 <w:noProof/>
                 <w:webHidden/>
               </w:rPr>
-              <w:t>9</w:t>
+              <w:t>8</w:t>
             </w:r>
             <w:r>
               <w:rPr>
@@ -1307,7 +1304,7 @@
                 <w:noProof/>
                 <w:webHidden/>
               </w:rPr>
-              <w:t>9</w:t>
+              <w:t>8</w:t>
             </w:r>
             <w:r>
               <w:rPr>
@@ -1397,7 +1394,7 @@
                 <w:noProof/>
                 <w:webHidden/>
               </w:rPr>
-              <w:t>9</w:t>
+              <w:t>8</w:t>
             </w:r>
             <w:r>
               <w:rPr>
@@ -1487,7 +1484,7 @@
                 <w:noProof/>
                 <w:webHidden/>
               </w:rPr>
-              <w:t>10</w:t>
+              <w:t>9</w:t>
             </w:r>
             <w:r>
               <w:rPr>
@@ -1574,7 +1571,7 @@
                 <w:noProof/>
                 <w:webHidden/>
               </w:rPr>
-              <w:t>11</w:t>
+              <w:t>10</w:t>
             </w:r>
             <w:r>
               <w:rPr>
@@ -1646,7 +1643,7 @@
                 <w:noProof/>
                 <w:webHidden/>
               </w:rPr>
-              <w:t>11</w:t>
+              <w:t>10</w:t>
             </w:r>
             <w:r>
               <w:rPr>
@@ -1718,7 +1715,7 @@
                 <w:noProof/>
                 <w:webHidden/>
               </w:rPr>
-              <w:t>11</w:t>
+              <w:t>10</w:t>
             </w:r>
             <w:r>
               <w:rPr>
@@ -1790,7 +1787,7 @@
                 <w:noProof/>
                 <w:webHidden/>
               </w:rPr>
-              <w:t>11</w:t>
+              <w:t>10</w:t>
             </w:r>
             <w:r>
               <w:rPr>
@@ -1863,7 +1860,7 @@
                 <w:noProof/>
                 <w:webHidden/>
               </w:rPr>
-              <w:t>12</w:t>
+              <w:t>11</w:t>
             </w:r>
             <w:r>
               <w:rPr>
@@ -1935,7 +1932,7 @@
                 <w:noProof/>
                 <w:webHidden/>
               </w:rPr>
-              <w:t>12</w:t>
+              <w:t>11</w:t>
             </w:r>
             <w:r>
               <w:rPr>
@@ -2024,7 +2021,7 @@
                 <w:noProof/>
                 <w:webHidden/>
               </w:rPr>
-              <w:t>14</w:t>
+              <w:t>13</w:t>
             </w:r>
             <w:r>
               <w:rPr>
@@ -2098,7 +2095,7 @@
                 <w:noProof/>
                 <w:webHidden/>
               </w:rPr>
-              <w:t>14</w:t>
+              <w:t>13</w:t>
             </w:r>
             <w:r>
               <w:rPr>
@@ -2171,7 +2168,7 @@
                 <w:noProof/>
                 <w:webHidden/>
               </w:rPr>
-              <w:t>14</w:t>
+              <w:t>13</w:t>
             </w:r>
             <w:r>
               <w:rPr>
@@ -2244,7 +2241,7 @@
                 <w:noProof/>
                 <w:webHidden/>
               </w:rPr>
-              <w:t>15</w:t>
+              <w:t>14</w:t>
             </w:r>
             <w:r>
               <w:rPr>
@@ -2316,7 +2313,7 @@
                 <w:noProof/>
                 <w:webHidden/>
               </w:rPr>
-              <w:t>15</w:t>
+              <w:t>14</w:t>
             </w:r>
             <w:r>
               <w:rPr>
@@ -2388,7 +2385,7 @@
                 <w:noProof/>
                 <w:webHidden/>
               </w:rPr>
-              <w:t>15</w:t>
+              <w:t>14</w:t>
             </w:r>
             <w:r>
               <w:rPr>
@@ -2461,7 +2458,7 @@
                 <w:noProof/>
                 <w:webHidden/>
               </w:rPr>
-              <w:t>17</w:t>
+              <w:t>16</w:t>
             </w:r>
             <w:r>
               <w:rPr>
@@ -2533,7 +2530,7 @@
                 <w:noProof/>
                 <w:webHidden/>
               </w:rPr>
-              <w:t>17</w:t>
+              <w:t>16</w:t>
             </w:r>
             <w:r>
               <w:rPr>
@@ -2677,7 +2674,7 @@
                 <w:noProof/>
                 <w:webHidden/>
               </w:rPr>
-              <w:t>21</w:t>
+              <w:t>23</w:t>
             </w:r>
             <w:r>
               <w:rPr>
@@ -2750,7 +2747,7 @@
                 <w:noProof/>
                 <w:webHidden/>
               </w:rPr>
-              <w:t>23</w:t>
+              <w:t>35</w:t>
             </w:r>
             <w:r>
               <w:rPr>
@@ -2823,7 +2820,7 @@
                 <w:noProof/>
                 <w:webHidden/>
               </w:rPr>
-              <w:t>23</w:t>
+              <w:t>36</w:t>
             </w:r>
             <w:r>
               <w:rPr>
@@ -2896,7 +2893,7 @@
                 <w:noProof/>
                 <w:webHidden/>
               </w:rPr>
-              <w:t>23</w:t>
+              <w:t>37</w:t>
             </w:r>
             <w:r>
               <w:rPr>
@@ -2969,7 +2966,7 @@
                 <w:noProof/>
                 <w:webHidden/>
               </w:rPr>
-              <w:t>24</w:t>
+              <w:t>38</w:t>
             </w:r>
             <w:r>
               <w:rPr>
@@ -3042,7 +3039,7 @@
                 <w:noProof/>
                 <w:webHidden/>
               </w:rPr>
-              <w:t>24</w:t>
+              <w:t>38</w:t>
             </w:r>
             <w:r>
               <w:rPr>
@@ -3115,7 +3112,7 @@
                 <w:noProof/>
                 <w:webHidden/>
               </w:rPr>
-              <w:t>25</w:t>
+              <w:t>39</w:t>
             </w:r>
             <w:r>
               <w:rPr>
@@ -3189,7 +3186,7 @@
                 <w:noProof/>
                 <w:webHidden/>
               </w:rPr>
-              <w:t>25</w:t>
+              <w:t>40</w:t>
             </w:r>
             <w:r>
               <w:rPr>
@@ -3262,7 +3259,7 @@
                 <w:noProof/>
                 <w:webHidden/>
               </w:rPr>
-              <w:t>25</w:t>
+              <w:t>40</w:t>
             </w:r>
             <w:r>
               <w:rPr>
@@ -3335,7 +3332,7 @@
                 <w:noProof/>
                 <w:webHidden/>
               </w:rPr>
-              <w:t>25</w:t>
+              <w:t>40</w:t>
             </w:r>
             <w:r>
               <w:rPr>
@@ -3415,7 +3412,7 @@
                 <w:noProof/>
                 <w:webHidden/>
               </w:rPr>
-              <w:t>25</w:t>
+              <w:t>40</w:t>
             </w:r>
             <w:r>
               <w:rPr>
@@ -3487,7 +3484,7 @@
                 <w:noProof/>
                 <w:webHidden/>
               </w:rPr>
-              <w:t>26</w:t>
+              <w:t>40</w:t>
             </w:r>
             <w:r>
               <w:rPr>
@@ -3560,7 +3557,7 @@
                 <w:noProof/>
                 <w:webHidden/>
               </w:rPr>
-              <w:t>26</w:t>
+              <w:t>40</w:t>
             </w:r>
             <w:r>
               <w:rPr>
@@ -3634,7 +3631,7 @@
                 <w:noProof/>
                 <w:webHidden/>
               </w:rPr>
-              <w:t>26</w:t>
+              <w:t>41</w:t>
             </w:r>
             <w:r>
               <w:rPr>
@@ -3887,7 +3884,7 @@
             <w:noProof/>
             <w:webHidden/>
           </w:rPr>
-          <w:t>8</w:t>
+          <w:t>7</w:t>
         </w:r>
         <w:r>
           <w:rPr>
@@ -3979,7 +3976,7 @@
             <w:noProof/>
             <w:webHidden/>
           </w:rPr>
-          <w:t>9</w:t>
+          <w:t>8</w:t>
         </w:r>
         <w:r>
           <w:rPr>
@@ -4090,7 +4087,7 @@
             <w:noProof/>
             <w:webHidden/>
           </w:rPr>
-          <w:t>11</w:t>
+          <w:t>10</w:t>
         </w:r>
         <w:r>
           <w:rPr>
@@ -4183,7 +4180,7 @@
             <w:noProof/>
             <w:webHidden/>
           </w:rPr>
-          <w:t>12</w:t>
+          <w:t>11</w:t>
         </w:r>
         <w:r>
           <w:rPr>
@@ -4276,7 +4273,7 @@
             <w:noProof/>
             <w:webHidden/>
           </w:rPr>
-          <w:t>17</w:t>
+          <w:t>16</w:t>
         </w:r>
         <w:r>
           <w:rPr>
@@ -4369,7 +4366,7 @@
             <w:noProof/>
             <w:webHidden/>
           </w:rPr>
-          <w:t>18</w:t>
+          <w:t>17</w:t>
         </w:r>
         <w:r>
           <w:rPr>
@@ -4471,7 +4468,7 @@
             <w:noProof/>
             <w:webHidden/>
           </w:rPr>
-          <w:t>19</w:t>
+          <w:t>18</w:t>
         </w:r>
         <w:r>
           <w:rPr>
@@ -4573,7 +4570,7 @@
             <w:noProof/>
             <w:webHidden/>
           </w:rPr>
-          <w:t>19</w:t>
+          <w:t>21</w:t>
         </w:r>
         <w:r>
           <w:rPr>
@@ -4658,24 +4655,14 @@
             <w:noProof/>
             <w:webHidden/>
           </w:rPr>
-        </w:r>
-        <w:r>
-          <w:rPr>
-            <w:b/>
-            <w:bCs/>
-            <w:noProof/>
-            <w:webHidden/>
-          </w:rPr>
           <w:fldChar w:fldCharType="separate"/>
         </w:r>
         <w:r>
           <w:rPr>
-            <w:b/>
-            <w:bCs/>
             <w:noProof/>
             <w:webHidden/>
           </w:rPr>
-          <w:t>20</w:t>
+          <w:t>Error! Bookmark not defined.</w:t>
         </w:r>
         <w:r>
           <w:rPr>
@@ -4768,7 +4755,7 @@
             <w:noProof/>
             <w:webHidden/>
           </w:rPr>
-          <w:t>21</w:t>
+          <w:t>22</w:t>
         </w:r>
         <w:r>
           <w:rPr>
@@ -4861,7 +4848,7 @@
             <w:noProof/>
             <w:webHidden/>
           </w:rPr>
-          <w:t>23</w:t>
+          <w:t>36</w:t>
         </w:r>
         <w:r>
           <w:rPr>
@@ -4954,7 +4941,7 @@
             <w:noProof/>
             <w:webHidden/>
           </w:rPr>
-          <w:t>23</w:t>
+          <w:t>36</w:t>
         </w:r>
         <w:r>
           <w:rPr>
@@ -5047,7 +5034,7 @@
             <w:noProof/>
             <w:webHidden/>
           </w:rPr>
-          <w:t>24</w:t>
+          <w:t>37</w:t>
         </w:r>
         <w:r>
           <w:rPr>
@@ -5140,7 +5127,7 @@
             <w:noProof/>
             <w:webHidden/>
           </w:rPr>
-          <w:t>24</w:t>
+          <w:t>38</w:t>
         </w:r>
         <w:r>
           <w:rPr>
@@ -5233,7 +5220,7 @@
             <w:noProof/>
             <w:webHidden/>
           </w:rPr>
-          <w:t>24</w:t>
+          <w:t>39</w:t>
         </w:r>
         <w:r>
           <w:rPr>
@@ -5335,7 +5322,7 @@
             <w:noProof/>
             <w:webHidden/>
           </w:rPr>
-          <w:t>25</w:t>
+          <w:t>39</w:t>
         </w:r>
         <w:r>
           <w:rPr>
@@ -5627,7 +5614,82 @@
           <w:szCs w:val="26"/>
           <w:lang w:val="vi-VN"/>
         </w:rPr>
-        <w:t>Vì vậy, nhóm em thực hiện đồ án “ Xây Dựng Website Bán Mỹ Phẩm”, với đề tài và môn học này, nhóm xin chân thành cảm ơn sự giúp đỡ tận tình của Thầy Trịnh Công Nhựt. Do còn nhiều hạn chế đề tài nhóm xây dựng không tránh khỏi những thiếu sót. Rất mong được thầy cô và các bạn đóng góp ý kiến để chương trình ngày càng hoàn thiện và được đưa vào sử dụng.</w:t>
+        <w:t>Vì vậy, nhóm em thực hiện đồ án “ Xây Dựng Website</w:t>
+      </w:r>
+      <w:r>
+        <w:rPr>
+          <w:sz w:val="26"/>
+          <w:szCs w:val="26"/>
+        </w:rPr>
+        <w:t xml:space="preserve"> bán sách</w:t>
+      </w:r>
+      <w:r>
+        <w:rPr>
+          <w:sz w:val="26"/>
+          <w:szCs w:val="26"/>
+          <w:lang w:val="vi-VN"/>
+        </w:rPr>
+        <w:t xml:space="preserve"> </w:t>
+      </w:r>
+      <w:r>
+        <w:rPr>
+          <w:sz w:val="26"/>
+          <w:szCs w:val="26"/>
+        </w:rPr>
+        <w:t>TCStore</w:t>
+      </w:r>
+      <w:r>
+        <w:rPr>
+          <w:sz w:val="26"/>
+          <w:szCs w:val="26"/>
+          <w:lang w:val="vi-VN"/>
+        </w:rPr>
+        <w:t xml:space="preserve">”, với đề tài </w:t>
+      </w:r>
+      <w:r>
+        <w:rPr>
+          <w:sz w:val="26"/>
+          <w:szCs w:val="26"/>
+        </w:rPr>
+        <w:t>này</w:t>
+      </w:r>
+      <w:r>
+        <w:rPr>
+          <w:sz w:val="26"/>
+          <w:szCs w:val="26"/>
+          <w:lang w:val="vi-VN"/>
+        </w:rPr>
+        <w:t xml:space="preserve">, nhóm xin chân thành cảm ơn sự giúp đỡ tận tình của </w:t>
+      </w:r>
+      <w:r>
+        <w:rPr>
+          <w:sz w:val="26"/>
+          <w:szCs w:val="26"/>
+        </w:rPr>
+        <w:t>t</w:t>
+      </w:r>
+      <w:r>
+        <w:rPr>
+          <w:sz w:val="26"/>
+          <w:szCs w:val="26"/>
+          <w:lang w:val="vi-VN"/>
+        </w:rPr>
+        <w:t xml:space="preserve">hầy </w:t>
+      </w:r>
+      <w:r>
+        <w:rPr>
+          <w:sz w:val="26"/>
+          <w:szCs w:val="26"/>
+        </w:rPr>
+        <w:t>Dương Văn Trà</w:t>
+      </w:r>
+      <w:r>
+        <w:rPr>
+          <w:sz w:val="26"/>
+          <w:szCs w:val="26"/>
+          <w:lang w:val="vi-VN"/>
+        </w:rPr>
+        <w:t>. Do còn nhiều hạn chế đề tài nhóm xây dựng không tránh khỏi những thiếu sót. Rất mong được thầy cô đóng góp ý kiến để chương trình ngày càng hoàn thiện và được đưa vào sử dụng.</w:t>
       </w:r>
     </w:p>
     <w:p>
@@ -5711,7 +5773,37 @@
           <w:szCs w:val="26"/>
           <w:lang w:val="vi-VN"/>
         </w:rPr>
-        <w:t xml:space="preserve">Lời đầu tiên,chúng em xin gửi lời tri ân sâu sắc đến thầy Trịnh Công Nhựt, trong quá trình tìm hiểu và học tập bộ môn Lập Trình Web, chúng em đã nhận được sự giảng dạy và hướng dẫn rất tận tình, tâm huyết của thầy . Thầy  đã giúp chúng em tích lũy thêm nhiều kiến thức hay và bổ ích. </w:t>
+        <w:t xml:space="preserve">Lời đầu tiên,chúng em xin gửi lời tri ân sâu sắc đến thầy </w:t>
+      </w:r>
+      <w:r>
+        <w:rPr>
+          <w:sz w:val="26"/>
+          <w:szCs w:val="26"/>
+        </w:rPr>
+        <w:t>Dương Văn Trà</w:t>
+      </w:r>
+      <w:r>
+        <w:rPr>
+          <w:sz w:val="26"/>
+          <w:szCs w:val="26"/>
+          <w:lang w:val="vi-VN"/>
+        </w:rPr>
+        <w:t xml:space="preserve">, trong quá trình tìm hiểu và học tập </w:t>
+      </w:r>
+      <w:r>
+        <w:rPr>
+          <w:sz w:val="26"/>
+          <w:szCs w:val="26"/>
+        </w:rPr>
+        <w:t>với việc thực hành Đồ án cơ sở</w:t>
+      </w:r>
+      <w:r>
+        <w:rPr>
+          <w:sz w:val="26"/>
+          <w:szCs w:val="26"/>
+          <w:lang w:val="vi-VN"/>
+        </w:rPr>
+        <w:t xml:space="preserve">, chúng em đã nhận được sự giảng dạy và hướng dẫn rất tận tình, tâm huyết của thầy . Thầy  đã giúp chúng em tích lũy thêm nhiều kiến thức hay và bổ ích. </w:t>
       </w:r>
     </w:p>
     <w:p>
@@ -5730,7 +5822,22 @@
           <w:szCs w:val="26"/>
           <w:lang w:val="vi-VN"/>
         </w:rPr>
-        <w:t>Tuy nhiên, kiến thức về bộ môn Lập Trình Web của chúng em vẫn còn những hạn chế nhất định. Do đó, không tránh khỏi những thiếu sót trong quá trình hoàn thành bài tiểu luận này. Mong thầy cô xem và góp ý để bài tiểu luận của em được hoàn thiện hơn.</w:t>
+        <w:t xml:space="preserve">Tuy nhiên, kiến thức về </w:t>
+      </w:r>
+      <w:r>
+        <w:rPr>
+          <w:sz w:val="26"/>
+          <w:szCs w:val="26"/>
+        </w:rPr>
+        <w:t>lập trình Website</w:t>
+      </w:r>
+      <w:r>
+        <w:rPr>
+          <w:sz w:val="26"/>
+          <w:szCs w:val="26"/>
+          <w:lang w:val="vi-VN"/>
+        </w:rPr>
+        <w:t xml:space="preserve"> của chúng em vẫn còn những hạn chế nhất định. Do đó, không tránh khỏi những thiếu sót trong quá trình hoàn thành bài tiểu luận này. Mong thầy cô xem và góp ý để bài tiểu luận của em được hoàn thiện hơn.</w:t>
       </w:r>
     </w:p>
     <w:p>
@@ -11129,7 +11236,7 @@
           <w:sz w:val="26"/>
           <w:szCs w:val="26"/>
         </w:rPr>
-        <w:t>VII</w:t>
+        <w:t>VIII</w:t>
       </w:r>
       <w:r>
         <w:rPr>
@@ -11743,7 +11850,7 @@
           <w:szCs w:val="26"/>
           <w:lang w:val="vi-VN"/>
         </w:rPr>
-        <w:t>X</w:t>
+        <w:t>IX</w:t>
       </w:r>
       <w:r>
         <w:rPr>
@@ -12103,7 +12210,7 @@
           <w:szCs w:val="26"/>
           <w:lang w:val="vi-VN"/>
         </w:rPr>
-        <w:t>X</w:t>
+        <w:t>XI</w:t>
       </w:r>
       <w:r>
         <w:rPr>
@@ -12289,7 +12396,7 @@
           <w:szCs w:val="26"/>
           <w:lang w:val="vi-VN"/>
         </w:rPr>
-        <w:t>X</w:t>
+        <w:t>XII</w:t>
       </w:r>
       <w:r>
         <w:rPr>
@@ -12483,7 +12590,7 @@
           <w:szCs w:val="26"/>
           <w:lang w:val="vi-VN"/>
         </w:rPr>
-        <w:t>X</w:t>
+        <w:t>XIII</w:t>
       </w:r>
       <w:r>
         <w:rPr>
@@ -12846,7 +12953,15 @@
           <w:szCs w:val="26"/>
           <w:u w:val="none"/>
         </w:rPr>
-        <w:t>2 Sequence TimKiemSach</w:t>
+        <w:t>3</w:t>
+      </w:r>
+      <w:r>
+        <w:rPr>
+          <w:bCs w:val="0"/>
+          <w:szCs w:val="26"/>
+          <w:u w:val="none"/>
+        </w:rPr>
+        <w:t xml:space="preserve"> Sequence TimKiemSach</w:t>
       </w:r>
     </w:p>
     <w:p>
@@ -12896,192 +13011,7 @@
         <w:br w:type="page"/>
       </w:r>
     </w:p>
-    <w:p>
-      <w:pPr>
-        <w:pStyle w:val="Heading4"/>
-        <w:spacing w:line="276" w:lineRule="auto"/>
-        <w:rPr>
-          <w:bCs w:val="0"/>
-          <w:szCs w:val="26"/>
-          <w:u w:val="none"/>
-        </w:rPr>
-      </w:pPr>
-      <w:r>
-        <w:rPr>
-          <w:bCs w:val="0"/>
-          <w:szCs w:val="26"/>
-          <w:u w:val="none"/>
-          <w:lang w:val="vi-VN"/>
-        </w:rPr>
-        <w:lastRenderedPageBreak/>
-        <w:t>2.3.</w:t>
-      </w:r>
-      <w:r>
-        <w:rPr>
-          <w:bCs w:val="0"/>
-          <w:szCs w:val="26"/>
-          <w:u w:val="none"/>
-        </w:rPr>
-        <w:t>3</w:t>
-      </w:r>
-      <w:r>
-        <w:rPr>
-          <w:bCs w:val="0"/>
-          <w:szCs w:val="26"/>
-          <w:u w:val="none"/>
-          <w:lang w:val="vi-VN"/>
-        </w:rPr>
-        <w:t>.</w:t>
-      </w:r>
-      <w:r>
-        <w:rPr>
-          <w:bCs w:val="0"/>
-          <w:szCs w:val="26"/>
-          <w:u w:val="none"/>
-        </w:rPr>
-        <w:t>2 Sequence QLHoaDon</w:t>
-      </w:r>
-    </w:p>
-    <w:p>
-      <w:r>
-        <w:rPr>
-          <w:noProof/>
-        </w:rPr>
-        <w:drawing>
-          <wp:inline distT="0" distB="0" distL="0" distR="0" wp14:anchorId="3F1BC9BB" wp14:editId="7D9F4644">
-            <wp:extent cx="5940425" cy="4293235"/>
-            <wp:effectExtent l="0" t="0" r="3175" b="0"/>
-            <wp:docPr id="1372801448" name="Picture 1"/>
-            <wp:cNvGraphicFramePr>
-              <a:graphicFrameLocks xmlns:a="http://schemas.openxmlformats.org/drawingml/2006/main" noChangeAspect="1"/>
-            </wp:cNvGraphicFramePr>
-            <a:graphic xmlns:a="http://schemas.openxmlformats.org/drawingml/2006/main">
-              <a:graphicData uri="http://schemas.openxmlformats.org/drawingml/2006/picture">
-                <pic:pic xmlns:pic="http://schemas.openxmlformats.org/drawingml/2006/picture">
-                  <pic:nvPicPr>
-                    <pic:cNvPr id="1372801448" name=""/>
-                    <pic:cNvPicPr/>
-                  </pic:nvPicPr>
-                  <pic:blipFill>
-                    <a:blip r:embed="rId28"/>
-                    <a:stretch>
-                      <a:fillRect/>
-                    </a:stretch>
-                  </pic:blipFill>
-                  <pic:spPr>
-                    <a:xfrm>
-                      <a:off x="0" y="0"/>
-                      <a:ext cx="5940425" cy="4293235"/>
-                    </a:xfrm>
-                    <a:prstGeom prst="rect">
-                      <a:avLst/>
-                    </a:prstGeom>
-                  </pic:spPr>
-                </pic:pic>
-              </a:graphicData>
-            </a:graphic>
-          </wp:inline>
-        </w:drawing>
-      </w:r>
-    </w:p>
-    <w:p>
-      <w:r>
-        <w:br w:type="page"/>
-      </w:r>
-    </w:p>
-    <w:p>
-      <w:pPr>
-        <w:pStyle w:val="Heading4"/>
-        <w:spacing w:line="276" w:lineRule="auto"/>
-        <w:rPr>
-          <w:bCs w:val="0"/>
-          <w:szCs w:val="26"/>
-          <w:u w:val="none"/>
-        </w:rPr>
-      </w:pPr>
-      <w:r>
-        <w:rPr>
-          <w:bCs w:val="0"/>
-          <w:szCs w:val="26"/>
-          <w:u w:val="none"/>
-          <w:lang w:val="vi-VN"/>
-        </w:rPr>
-        <w:lastRenderedPageBreak/>
-        <w:t>2.3.</w:t>
-      </w:r>
-      <w:r>
-        <w:rPr>
-          <w:bCs w:val="0"/>
-          <w:szCs w:val="26"/>
-          <w:u w:val="none"/>
-        </w:rPr>
-        <w:t>3</w:t>
-      </w:r>
-      <w:r>
-        <w:rPr>
-          <w:bCs w:val="0"/>
-          <w:szCs w:val="26"/>
-          <w:u w:val="none"/>
-          <w:lang w:val="vi-VN"/>
-        </w:rPr>
-        <w:t>.</w:t>
-      </w:r>
-      <w:r>
-        <w:rPr>
-          <w:bCs w:val="0"/>
-          <w:szCs w:val="26"/>
-          <w:u w:val="none"/>
-        </w:rPr>
-        <w:t>2 Sequence CSKH</w:t>
-      </w:r>
-    </w:p>
-    <w:p>
-      <w:r>
-        <w:rPr>
-          <w:noProof/>
-        </w:rPr>
-        <w:drawing>
-          <wp:inline distT="0" distB="0" distL="0" distR="0" wp14:anchorId="670A8F63" wp14:editId="42F2305A">
-            <wp:extent cx="5940425" cy="3674745"/>
-            <wp:effectExtent l="0" t="0" r="3175" b="1905"/>
-            <wp:docPr id="1664967881" name="Picture 1"/>
-            <wp:cNvGraphicFramePr>
-              <a:graphicFrameLocks xmlns:a="http://schemas.openxmlformats.org/drawingml/2006/main" noChangeAspect="1"/>
-            </wp:cNvGraphicFramePr>
-            <a:graphic xmlns:a="http://schemas.openxmlformats.org/drawingml/2006/main">
-              <a:graphicData uri="http://schemas.openxmlformats.org/drawingml/2006/picture">
-                <pic:pic xmlns:pic="http://schemas.openxmlformats.org/drawingml/2006/picture">
-                  <pic:nvPicPr>
-                    <pic:cNvPr id="1664967881" name=""/>
-                    <pic:cNvPicPr/>
-                  </pic:nvPicPr>
-                  <pic:blipFill>
-                    <a:blip r:embed="rId29"/>
-                    <a:stretch>
-                      <a:fillRect/>
-                    </a:stretch>
-                  </pic:blipFill>
-                  <pic:spPr>
-                    <a:xfrm>
-                      <a:off x="0" y="0"/>
-                      <a:ext cx="5940425" cy="3674745"/>
-                    </a:xfrm>
-                    <a:prstGeom prst="rect">
-                      <a:avLst/>
-                    </a:prstGeom>
-                  </pic:spPr>
-                </pic:pic>
-              </a:graphicData>
-            </a:graphic>
-          </wp:inline>
-        </w:drawing>
-      </w:r>
-    </w:p>
-    <w:p>
-      <w:r>
-        <w:br w:type="page"/>
-      </w:r>
-    </w:p>
+    <w:p/>
     <w:p/>
     <w:p/>
     <w:p>
@@ -13144,7 +13074,7 @@
                     <pic:cNvPicPr/>
                   </pic:nvPicPr>
                   <pic:blipFill>
-                    <a:blip r:embed="rId30"/>
+                    <a:blip r:embed="rId28"/>
                     <a:stretch>
                       <a:fillRect/>
                     </a:stretch>
@@ -13263,7 +13193,7 @@
                     <pic:cNvPicPr/>
                   </pic:nvPicPr>
                   <pic:blipFill>
-                    <a:blip r:embed="rId31"/>
+                    <a:blip r:embed="rId29"/>
                     <a:stretch>
                       <a:fillRect/>
                     </a:stretch>
@@ -13538,7 +13468,7 @@
                     <pic:cNvPicPr/>
                   </pic:nvPicPr>
                   <pic:blipFill>
-                    <a:blip r:embed="rId30"/>
+                    <a:blip r:embed="rId28"/>
                     <a:stretch>
                       <a:fillRect/>
                     </a:stretch>
@@ -13638,7 +13568,7 @@
           <w:sz w:val="26"/>
           <w:szCs w:val="26"/>
         </w:rPr>
-        <w:t>3</w:t>
+        <w:t>2</w:t>
       </w:r>
       <w:r>
         <w:rPr>
@@ -13741,7 +13671,7 @@
                     <pic:cNvPicPr/>
                   </pic:nvPicPr>
                   <pic:blipFill>
-                    <a:blip r:embed="rId32"/>
+                    <a:blip r:embed="rId30"/>
                     <a:stretch>
                       <a:fillRect/>
                     </a:stretch>
@@ -13838,7 +13768,7 @@
                     <pic:cNvPicPr/>
                   </pic:nvPicPr>
                   <pic:blipFill>
-                    <a:blip r:embed="rId33"/>
+                    <a:blip r:embed="rId31"/>
                     <a:stretch>
                       <a:fillRect/>
                     </a:stretch>
@@ -13934,7 +13864,7 @@
                     <pic:cNvPicPr/>
                   </pic:nvPicPr>
                   <pic:blipFill>
-                    <a:blip r:embed="rId34"/>
+                    <a:blip r:embed="rId32"/>
                     <a:stretch>
                       <a:fillRect/>
                     </a:stretch>
@@ -14029,7 +13959,7 @@
                     <pic:cNvPicPr/>
                   </pic:nvPicPr>
                   <pic:blipFill>
-                    <a:blip r:embed="rId35"/>
+                    <a:blip r:embed="rId33"/>
                     <a:stretch>
                       <a:fillRect/>
                     </a:stretch>
@@ -14115,7 +14045,7 @@
                     <pic:cNvPicPr/>
                   </pic:nvPicPr>
                   <pic:blipFill>
-                    <a:blip r:embed="rId36"/>
+                    <a:blip r:embed="rId34"/>
                     <a:stretch>
                       <a:fillRect/>
                     </a:stretch>
@@ -14201,7 +14131,7 @@
                     <pic:cNvPicPr/>
                   </pic:nvPicPr>
                   <pic:blipFill>
-                    <a:blip r:embed="rId37"/>
+                    <a:blip r:embed="rId35"/>
                     <a:stretch>
                       <a:fillRect/>
                     </a:stretch>
@@ -14287,7 +14217,7 @@
                     <pic:cNvPicPr/>
                   </pic:nvPicPr>
                   <pic:blipFill>
-                    <a:blip r:embed="rId38"/>
+                    <a:blip r:embed="rId36"/>
                     <a:stretch>
                       <a:fillRect/>
                     </a:stretch>
@@ -14373,7 +14303,7 @@
                     <pic:cNvPicPr/>
                   </pic:nvPicPr>
                   <pic:blipFill>
-                    <a:blip r:embed="rId39"/>
+                    <a:blip r:embed="rId37"/>
                     <a:stretch>
                       <a:fillRect/>
                     </a:stretch>
@@ -14459,7 +14389,7 @@
                     <pic:cNvPicPr/>
                   </pic:nvPicPr>
                   <pic:blipFill>
-                    <a:blip r:embed="rId40"/>
+                    <a:blip r:embed="rId38"/>
                     <a:stretch>
                       <a:fillRect/>
                     </a:stretch>
@@ -14550,7 +14480,6 @@
         <w:rPr>
           <w:sz w:val="26"/>
           <w:szCs w:val="26"/>
-          <w:lang w:val="vi-VN"/>
         </w:rPr>
       </w:pPr>
       <w:r>
@@ -14564,43 +14493,15 @@
       <w:bookmarkEnd w:id="36"/>
     </w:p>
     <w:p>
-      <w:pPr>
-        <w:spacing w:line="276" w:lineRule="auto"/>
-        <w:rPr>
-          <w:sz w:val="26"/>
-          <w:szCs w:val="26"/>
-        </w:rPr>
-      </w:pPr>
-      <w:r>
-        <w:rPr>
-          <w:sz w:val="26"/>
-          <w:szCs w:val="26"/>
-          <w:lang w:val="vi-VN"/>
-        </w:rPr>
-        <w:tab/>
-      </w:r>
-    </w:p>
-    <w:p>
-      <w:pPr>
-        <w:spacing w:line="276" w:lineRule="auto"/>
-        <w:rPr>
-          <w:sz w:val="26"/>
-          <w:szCs w:val="26"/>
-          <w:lang w:val="vi-VN"/>
-        </w:rPr>
-      </w:pPr>
       <w:r>
         <w:rPr>
           <w:noProof/>
-          <w:sz w:val="26"/>
-          <w:szCs w:val="26"/>
-          <w:lang w:val="vi-VN"/>
         </w:rPr>
         <w:drawing>
-          <wp:inline distT="0" distB="0" distL="0" distR="0" wp14:anchorId="6560BB04" wp14:editId="53AB6BB1">
-            <wp:extent cx="5760720" cy="2737485"/>
-            <wp:effectExtent l="0" t="0" r="0" b="5715"/>
-            <wp:docPr id="734747022" name="Hình ảnh 1"/>
+          <wp:inline distT="0" distB="0" distL="0" distR="0" wp14:anchorId="7C3CFE3A" wp14:editId="051E6135">
+            <wp:extent cx="5940425" cy="8190230"/>
+            <wp:effectExtent l="0" t="0" r="3175" b="1270"/>
+            <wp:docPr id="1667075678" name="Picture 1"/>
             <wp:cNvGraphicFramePr>
               <a:graphicFrameLocks xmlns:a="http://schemas.openxmlformats.org/drawingml/2006/main" noChangeAspect="1"/>
             </wp:cNvGraphicFramePr>
@@ -14608,7 +14509,361 @@
               <a:graphicData uri="http://schemas.openxmlformats.org/drawingml/2006/picture">
                 <pic:pic xmlns:pic="http://schemas.openxmlformats.org/drawingml/2006/picture">
                   <pic:nvPicPr>
-                    <pic:cNvPr id="734747022" name=""/>
+                    <pic:cNvPr id="1667075678" name=""/>
+                    <pic:cNvPicPr/>
+                  </pic:nvPicPr>
+                  <pic:blipFill>
+                    <a:blip r:embed="rId39"/>
+                    <a:stretch>
+                      <a:fillRect/>
+                    </a:stretch>
+                  </pic:blipFill>
+                  <pic:spPr>
+                    <a:xfrm>
+                      <a:off x="0" y="0"/>
+                      <a:ext cx="5940425" cy="8190230"/>
+                    </a:xfrm>
+                    <a:prstGeom prst="rect">
+                      <a:avLst/>
+                    </a:prstGeom>
+                  </pic:spPr>
+                </pic:pic>
+              </a:graphicData>
+            </a:graphic>
+          </wp:inline>
+        </w:drawing>
+      </w:r>
+    </w:p>
+    <w:p>
+      <w:pPr>
+        <w:spacing w:line="276" w:lineRule="auto"/>
+        <w:rPr>
+          <w:sz w:val="26"/>
+          <w:szCs w:val="26"/>
+        </w:rPr>
+      </w:pPr>
+      <w:r>
+        <w:rPr>
+          <w:sz w:val="26"/>
+          <w:szCs w:val="26"/>
+          <w:lang w:val="vi-VN"/>
+        </w:rPr>
+        <w:tab/>
+      </w:r>
+    </w:p>
+    <w:p>
+      <w:pPr>
+        <w:spacing w:line="276" w:lineRule="auto"/>
+        <w:rPr>
+          <w:sz w:val="26"/>
+          <w:szCs w:val="26"/>
+        </w:rPr>
+      </w:pPr>
+    </w:p>
+    <w:p>
+      <w:pPr>
+        <w:pStyle w:val="Caption"/>
+        <w:spacing w:line="276" w:lineRule="auto"/>
+        <w:jc w:val="center"/>
+        <w:rPr>
+          <w:sz w:val="26"/>
+          <w:szCs w:val="26"/>
+          <w:lang w:val="vi-VN"/>
+        </w:rPr>
+      </w:pPr>
+      <w:bookmarkStart w:id="37" w:name="_Toc163569838"/>
+      <w:r>
+        <w:rPr>
+          <w:sz w:val="26"/>
+          <w:szCs w:val="26"/>
+          <w:lang w:val="vi-VN"/>
+        </w:rPr>
+        <w:t xml:space="preserve">hình </w:t>
+      </w:r>
+      <w:r>
+        <w:rPr>
+          <w:sz w:val="26"/>
+          <w:szCs w:val="26"/>
+        </w:rPr>
+        <w:t>XVI</w:t>
+      </w:r>
+      <w:r>
+        <w:rPr>
+          <w:sz w:val="26"/>
+          <w:szCs w:val="26"/>
+          <w:lang w:val="vi-VN"/>
+        </w:rPr>
+        <w:t xml:space="preserve"> Giao diện trang chủ</w:t>
+      </w:r>
+      <w:bookmarkEnd w:id="37"/>
+    </w:p>
+    <w:p>
+      <w:pPr>
+        <w:pStyle w:val="Heading2"/>
+        <w:spacing w:line="276" w:lineRule="auto"/>
+        <w:rPr>
+          <w:sz w:val="26"/>
+          <w:szCs w:val="26"/>
+          <w:lang w:val="vi-VN"/>
+        </w:rPr>
+      </w:pPr>
+      <w:bookmarkStart w:id="38" w:name="_Toc163637808"/>
+      <w:r>
+        <w:rPr>
+          <w:sz w:val="26"/>
+          <w:szCs w:val="26"/>
+          <w:lang w:val="vi-VN"/>
+        </w:rPr>
+        <w:t>3.</w:t>
+      </w:r>
+      <w:r>
+        <w:rPr>
+          <w:sz w:val="26"/>
+          <w:szCs w:val="26"/>
+          <w:lang w:val="vi-VN"/>
+        </w:rPr>
+        <w:t>2</w:t>
+      </w:r>
+      <w:r>
+        <w:rPr>
+          <w:sz w:val="26"/>
+          <w:szCs w:val="26"/>
+          <w:lang w:val="vi-VN"/>
+        </w:rPr>
+        <w:t>. Trang giao diện giỏ hàng</w:t>
+      </w:r>
+      <w:bookmarkEnd w:id="38"/>
+    </w:p>
+    <w:p>
+      <w:pPr>
+        <w:spacing w:line="276" w:lineRule="auto"/>
+        <w:ind w:firstLine="720"/>
+        <w:rPr>
+          <w:sz w:val="26"/>
+          <w:szCs w:val="26"/>
+          <w:lang w:val="vi-VN"/>
+        </w:rPr>
+      </w:pPr>
+    </w:p>
+    <w:p>
+      <w:pPr>
+        <w:spacing w:line="276" w:lineRule="auto"/>
+        <w:ind w:firstLine="720"/>
+        <w:rPr>
+          <w:sz w:val="26"/>
+          <w:szCs w:val="26"/>
+          <w:lang w:val="vi-VN"/>
+        </w:rPr>
+      </w:pPr>
+      <w:r>
+        <w:rPr>
+          <w:noProof/>
+          <w:sz w:val="26"/>
+          <w:szCs w:val="26"/>
+          <w:lang w:val="vi-VN"/>
+        </w:rPr>
+        <w:drawing>
+          <wp:inline distT="0" distB="0" distL="0" distR="0" wp14:anchorId="219274E6" wp14:editId="607445FB">
+            <wp:extent cx="5940425" cy="2583815"/>
+            <wp:effectExtent l="0" t="0" r="3175" b="6985"/>
+            <wp:docPr id="700972635" name="Picture 1"/>
+            <wp:cNvGraphicFramePr>
+              <a:graphicFrameLocks xmlns:a="http://schemas.openxmlformats.org/drawingml/2006/main" noChangeAspect="1"/>
+            </wp:cNvGraphicFramePr>
+            <a:graphic xmlns:a="http://schemas.openxmlformats.org/drawingml/2006/main">
+              <a:graphicData uri="http://schemas.openxmlformats.org/drawingml/2006/picture">
+                <pic:pic xmlns:pic="http://schemas.openxmlformats.org/drawingml/2006/picture">
+                  <pic:nvPicPr>
+                    <pic:cNvPr id="700972635" name=""/>
+                    <pic:cNvPicPr/>
+                  </pic:nvPicPr>
+                  <pic:blipFill>
+                    <a:blip r:embed="rId40"/>
+                    <a:stretch>
+                      <a:fillRect/>
+                    </a:stretch>
+                  </pic:blipFill>
+                  <pic:spPr>
+                    <a:xfrm>
+                      <a:off x="0" y="0"/>
+                      <a:ext cx="5940425" cy="2583815"/>
+                    </a:xfrm>
+                    <a:prstGeom prst="rect">
+                      <a:avLst/>
+                    </a:prstGeom>
+                  </pic:spPr>
+                </pic:pic>
+              </a:graphicData>
+            </a:graphic>
+          </wp:inline>
+        </w:drawing>
+      </w:r>
+    </w:p>
+    <w:p>
+      <w:pPr>
+        <w:pStyle w:val="Caption"/>
+        <w:spacing w:line="276" w:lineRule="auto"/>
+        <w:rPr>
+          <w:sz w:val="26"/>
+          <w:szCs w:val="26"/>
+          <w:lang w:val="vi-VN"/>
+        </w:rPr>
+      </w:pPr>
+      <w:r>
+        <w:rPr>
+          <w:sz w:val="26"/>
+          <w:szCs w:val="26"/>
+          <w:lang w:val="vi-VN"/>
+        </w:rPr>
+        <w:tab/>
+      </w:r>
+      <w:r>
+        <w:rPr>
+          <w:sz w:val="26"/>
+          <w:szCs w:val="26"/>
+          <w:lang w:val="vi-VN"/>
+        </w:rPr>
+        <w:tab/>
+      </w:r>
+      <w:r>
+        <w:rPr>
+          <w:sz w:val="26"/>
+          <w:szCs w:val="26"/>
+          <w:lang w:val="vi-VN"/>
+        </w:rPr>
+        <w:tab/>
+      </w:r>
+      <w:r>
+        <w:rPr>
+          <w:sz w:val="26"/>
+          <w:szCs w:val="26"/>
+          <w:lang w:val="vi-VN"/>
+        </w:rPr>
+        <w:tab/>
+      </w:r>
+      <w:bookmarkStart w:id="39" w:name="_Toc163569839"/>
+      <w:r>
+        <w:rPr>
+          <w:sz w:val="26"/>
+          <w:szCs w:val="26"/>
+          <w:lang w:val="vi-VN"/>
+        </w:rPr>
+        <w:t xml:space="preserve">hình </w:t>
+      </w:r>
+      <w:r>
+        <w:rPr>
+          <w:sz w:val="26"/>
+          <w:szCs w:val="26"/>
+        </w:rPr>
+        <w:t>XVII</w:t>
+      </w:r>
+      <w:r>
+        <w:rPr>
+          <w:sz w:val="26"/>
+          <w:szCs w:val="26"/>
+          <w:lang w:val="vi-VN"/>
+        </w:rPr>
+        <w:t xml:space="preserve"> Giao diện giỏ hàng</w:t>
+      </w:r>
+      <w:bookmarkEnd w:id="39"/>
+    </w:p>
+    <w:p>
+      <w:pPr>
+        <w:rPr>
+          <w:b/>
+          <w:bCs/>
+          <w:iCs/>
+          <w:sz w:val="26"/>
+          <w:szCs w:val="26"/>
+          <w:lang w:val="vi-VN"/>
+        </w:rPr>
+      </w:pPr>
+      <w:bookmarkStart w:id="40" w:name="_Toc163637809"/>
+      <w:r>
+        <w:rPr>
+          <w:sz w:val="26"/>
+          <w:szCs w:val="26"/>
+          <w:lang w:val="vi-VN"/>
+        </w:rPr>
+        <w:br w:type="page"/>
+      </w:r>
+    </w:p>
+    <w:p>
+      <w:pPr>
+        <w:pStyle w:val="Heading2"/>
+        <w:spacing w:line="276" w:lineRule="auto"/>
+        <w:rPr>
+          <w:sz w:val="26"/>
+          <w:szCs w:val="26"/>
+          <w:lang w:val="vi-VN"/>
+        </w:rPr>
+      </w:pPr>
+      <w:r>
+        <w:rPr>
+          <w:sz w:val="26"/>
+          <w:szCs w:val="26"/>
+          <w:lang w:val="vi-VN"/>
+        </w:rPr>
+        <w:lastRenderedPageBreak/>
+        <w:t>3.</w:t>
+      </w:r>
+      <w:r>
+        <w:rPr>
+          <w:sz w:val="26"/>
+          <w:szCs w:val="26"/>
+          <w:lang w:val="vi-VN"/>
+        </w:rPr>
+        <w:t>3</w:t>
+      </w:r>
+      <w:r>
+        <w:rPr>
+          <w:sz w:val="26"/>
+          <w:szCs w:val="26"/>
+          <w:lang w:val="vi-VN"/>
+        </w:rPr>
+        <w:t>. Trang giao diện thêm sách thành công</w:t>
+      </w:r>
+      <w:bookmarkEnd w:id="40"/>
+    </w:p>
+    <w:p>
+      <w:pPr>
+        <w:spacing w:line="276" w:lineRule="auto"/>
+        <w:rPr>
+          <w:sz w:val="26"/>
+          <w:szCs w:val="26"/>
+          <w:lang w:val="vi-VN"/>
+        </w:rPr>
+      </w:pPr>
+    </w:p>
+    <w:p>
+      <w:pPr>
+        <w:spacing w:line="276" w:lineRule="auto"/>
+        <w:rPr>
+          <w:sz w:val="26"/>
+          <w:szCs w:val="26"/>
+          <w:lang w:val="vi-VN"/>
+        </w:rPr>
+      </w:pPr>
+      <w:r>
+        <w:rPr>
+          <w:noProof/>
+          <w:sz w:val="26"/>
+          <w:szCs w:val="26"/>
+          <w:lang w:val="vi-VN"/>
+        </w:rPr>
+        <w:drawing>
+          <wp:inline distT="0" distB="0" distL="0" distR="0" wp14:anchorId="7A384903" wp14:editId="66184F9E">
+            <wp:extent cx="5940425" cy="5109210"/>
+            <wp:effectExtent l="0" t="0" r="3175" b="0"/>
+            <wp:docPr id="1080487517" name="Picture 1"/>
+            <wp:cNvGraphicFramePr>
+              <a:graphicFrameLocks xmlns:a="http://schemas.openxmlformats.org/drawingml/2006/main" noChangeAspect="1"/>
+            </wp:cNvGraphicFramePr>
+            <a:graphic xmlns:a="http://schemas.openxmlformats.org/drawingml/2006/main">
+              <a:graphicData uri="http://schemas.openxmlformats.org/drawingml/2006/picture">
+                <pic:pic xmlns:pic="http://schemas.openxmlformats.org/drawingml/2006/picture">
+                  <pic:nvPicPr>
+                    <pic:cNvPr id="1080487517" name=""/>
                     <pic:cNvPicPr/>
                   </pic:nvPicPr>
                   <pic:blipFill>
@@ -14620,7 +14875,7 @@
                   <pic:spPr>
                     <a:xfrm>
                       <a:off x="0" y="0"/>
-                      <a:ext cx="5760720" cy="2737485"/>
+                      <a:ext cx="5940425" cy="5109210"/>
                     </a:xfrm>
                     <a:prstGeom prst="rect">
                       <a:avLst/>
@@ -14635,6 +14890,33 @@
     </w:p>
     <w:p>
       <w:pPr>
+        <w:spacing w:line="276" w:lineRule="auto"/>
+        <w:rPr>
+          <w:sz w:val="26"/>
+          <w:szCs w:val="26"/>
+        </w:rPr>
+      </w:pPr>
+      <w:r>
+        <w:rPr>
+          <w:sz w:val="26"/>
+          <w:szCs w:val="26"/>
+          <w:lang w:val="vi-VN"/>
+        </w:rPr>
+        <w:tab/>
+      </w:r>
+    </w:p>
+    <w:p>
+      <w:pPr>
+        <w:spacing w:line="276" w:lineRule="auto"/>
+        <w:rPr>
+          <w:sz w:val="26"/>
+          <w:szCs w:val="26"/>
+          <w:lang w:val="vi-VN"/>
+        </w:rPr>
+      </w:pPr>
+    </w:p>
+    <w:p>
+      <w:pPr>
         <w:pStyle w:val="Caption"/>
         <w:spacing w:line="276" w:lineRule="auto"/>
         <w:jc w:val="center"/>
@@ -14644,7 +14926,7 @@
           <w:lang w:val="vi-VN"/>
         </w:rPr>
       </w:pPr>
-      <w:bookmarkStart w:id="37" w:name="_Toc163569838"/>
+      <w:bookmarkStart w:id="41" w:name="_Toc163569840"/>
       <w:r>
         <w:rPr>
           <w:sz w:val="26"/>
@@ -14658,17 +14940,48 @@
           <w:sz w:val="26"/>
           <w:szCs w:val="26"/>
         </w:rPr>
-        <w:t>XVI</w:t>
-      </w:r>
-      <w:r>
-        <w:rPr>
-          <w:sz w:val="26"/>
-          <w:szCs w:val="26"/>
-          <w:lang w:val="vi-VN"/>
-        </w:rPr>
-        <w:t xml:space="preserve"> Giao diện trang chủ</w:t>
-      </w:r>
-      <w:bookmarkEnd w:id="37"/>
+        <w:t xml:space="preserve">XVIII </w:t>
+      </w:r>
+      <w:r>
+        <w:rPr>
+          <w:sz w:val="26"/>
+          <w:szCs w:val="26"/>
+          <w:lang w:val="vi-VN"/>
+        </w:rPr>
+        <w:t>Giao diện thêm sách thành công</w:t>
+      </w:r>
+      <w:bookmarkEnd w:id="41"/>
+    </w:p>
+    <w:p>
+      <w:pPr>
+        <w:spacing w:line="276" w:lineRule="auto"/>
+        <w:rPr>
+          <w:sz w:val="26"/>
+          <w:szCs w:val="26"/>
+          <w:lang w:val="vi-VN"/>
+        </w:rPr>
+      </w:pPr>
+    </w:p>
+    <w:p>
+      <w:pPr>
+        <w:rPr>
+          <w:b/>
+          <w:bCs/>
+          <w:iCs/>
+          <w:sz w:val="26"/>
+          <w:szCs w:val="26"/>
+          <w:lang w:val="vi-VN"/>
+        </w:rPr>
+      </w:pPr>
+      <w:bookmarkStart w:id="42" w:name="_Toc163637810"/>
+      <w:r>
+        <w:rPr>
+          <w:sz w:val="26"/>
+          <w:szCs w:val="26"/>
+          <w:lang w:val="vi-VN"/>
+        </w:rPr>
+        <w:br w:type="page"/>
+      </w:r>
     </w:p>
     <w:p>
       <w:pPr>
@@ -14680,13 +14993,13 @@
           <w:lang w:val="vi-VN"/>
         </w:rPr>
       </w:pPr>
-      <w:bookmarkStart w:id="38" w:name="_Toc163637808"/>
-      <w:r>
-        <w:rPr>
-          <w:sz w:val="26"/>
-          <w:szCs w:val="26"/>
-          <w:lang w:val="vi-VN"/>
-        </w:rPr>
+      <w:r>
+        <w:rPr>
+          <w:sz w:val="26"/>
+          <w:szCs w:val="26"/>
+          <w:lang w:val="vi-VN"/>
+        </w:rPr>
+        <w:lastRenderedPageBreak/>
         <w:t>3.</w:t>
       </w:r>
       <w:r>
@@ -14695,39 +15008,63 @@
           <w:szCs w:val="26"/>
           <w:lang w:val="vi-VN"/>
         </w:rPr>
-        <w:t>2</w:t>
-      </w:r>
-      <w:r>
-        <w:rPr>
-          <w:sz w:val="26"/>
-          <w:szCs w:val="26"/>
-          <w:lang w:val="vi-VN"/>
-        </w:rPr>
-        <w:t>. Trang giao diện giỏ hàng</w:t>
-      </w:r>
-      <w:bookmarkEnd w:id="38"/>
-    </w:p>
-    <w:p>
-      <w:pPr>
-        <w:spacing w:line="276" w:lineRule="auto"/>
-        <w:ind w:firstLine="720"/>
-        <w:rPr>
-          <w:sz w:val="26"/>
-          <w:szCs w:val="26"/>
-          <w:lang w:val="vi-VN"/>
-        </w:rPr>
-      </w:pPr>
-    </w:p>
-    <w:p>
-      <w:pPr>
-        <w:spacing w:line="276" w:lineRule="auto"/>
-        <w:ind w:firstLine="720"/>
-        <w:rPr>
-          <w:sz w:val="26"/>
-          <w:szCs w:val="26"/>
-          <w:lang w:val="vi-VN"/>
-        </w:rPr>
-      </w:pPr>
+        <w:t>4</w:t>
+      </w:r>
+      <w:r>
+        <w:rPr>
+          <w:sz w:val="26"/>
+          <w:szCs w:val="26"/>
+          <w:lang w:val="vi-VN"/>
+        </w:rPr>
+        <w:t>. Trang giao diện thêm sách</w:t>
+      </w:r>
+      <w:bookmarkEnd w:id="42"/>
+      <w:r>
+        <w:rPr>
+          <w:sz w:val="26"/>
+          <w:szCs w:val="26"/>
+          <w:lang w:val="vi-VN"/>
+        </w:rPr>
+        <w:t xml:space="preserve"> </w:t>
+      </w:r>
+    </w:p>
+    <w:p>
+      <w:pPr>
+        <w:spacing w:line="276" w:lineRule="auto"/>
+        <w:rPr>
+          <w:sz w:val="26"/>
+          <w:szCs w:val="26"/>
+          <w:lang w:val="vi-VN"/>
+        </w:rPr>
+      </w:pPr>
+      <w:r>
+        <w:rPr>
+          <w:sz w:val="26"/>
+          <w:szCs w:val="26"/>
+          <w:lang w:val="vi-VN"/>
+        </w:rPr>
+        <w:tab/>
+      </w:r>
+    </w:p>
+    <w:p>
+      <w:pPr>
+        <w:tabs>
+          <w:tab w:val="left" w:pos="3014"/>
+        </w:tabs>
+        <w:spacing w:line="276" w:lineRule="auto"/>
+        <w:rPr>
+          <w:sz w:val="26"/>
+          <w:szCs w:val="26"/>
+        </w:rPr>
+      </w:pPr>
+      <w:r>
+        <w:rPr>
+          <w:sz w:val="26"/>
+          <w:szCs w:val="26"/>
+          <w:lang w:val="vi-VN"/>
+        </w:rPr>
+        <w:tab/>
+      </w:r>
       <w:r>
         <w:rPr>
           <w:noProof/>
@@ -14736,10 +15073,10 @@
           <w:lang w:val="vi-VN"/>
         </w:rPr>
         <w:drawing>
-          <wp:inline distT="0" distB="0" distL="0" distR="0" wp14:anchorId="738CEE25" wp14:editId="7A467D55">
-            <wp:extent cx="5760720" cy="2722880"/>
-            <wp:effectExtent l="0" t="0" r="0" b="1270"/>
-            <wp:docPr id="936966730" name="Hình ảnh 1"/>
+          <wp:inline distT="0" distB="0" distL="0" distR="0" wp14:anchorId="5CD403AC" wp14:editId="10C60F36">
+            <wp:extent cx="5940425" cy="4379595"/>
+            <wp:effectExtent l="0" t="0" r="3175" b="1905"/>
+            <wp:docPr id="1579147877" name="Picture 1"/>
             <wp:cNvGraphicFramePr>
               <a:graphicFrameLocks xmlns:a="http://schemas.openxmlformats.org/drawingml/2006/main" noChangeAspect="1"/>
             </wp:cNvGraphicFramePr>
@@ -14747,7 +15084,7 @@
               <a:graphicData uri="http://schemas.openxmlformats.org/drawingml/2006/picture">
                 <pic:pic xmlns:pic="http://schemas.openxmlformats.org/drawingml/2006/picture">
                   <pic:nvPicPr>
-                    <pic:cNvPr id="936966730" name=""/>
+                    <pic:cNvPr id="1579147877" name=""/>
                     <pic:cNvPicPr/>
                   </pic:nvPicPr>
                   <pic:blipFill>
@@ -14759,7 +15096,7 @@
                   <pic:spPr>
                     <a:xfrm>
                       <a:off x="0" y="0"/>
-                      <a:ext cx="5760720" cy="2722880"/>
+                      <a:ext cx="5940425" cy="4379595"/>
                     </a:xfrm>
                     <a:prstGeom prst="rect">
                       <a:avLst/>
@@ -14776,45 +15113,14 @@
       <w:pPr>
         <w:pStyle w:val="Caption"/>
         <w:spacing w:line="276" w:lineRule="auto"/>
-        <w:rPr>
-          <w:sz w:val="26"/>
-          <w:szCs w:val="26"/>
-          <w:lang w:val="vi-VN"/>
-        </w:rPr>
-      </w:pPr>
-      <w:r>
-        <w:rPr>
-          <w:sz w:val="26"/>
-          <w:szCs w:val="26"/>
-          <w:lang w:val="vi-VN"/>
-        </w:rPr>
-        <w:tab/>
-      </w:r>
-      <w:r>
-        <w:rPr>
-          <w:sz w:val="26"/>
-          <w:szCs w:val="26"/>
-          <w:lang w:val="vi-VN"/>
-        </w:rPr>
-        <w:tab/>
-      </w:r>
-      <w:r>
-        <w:rPr>
-          <w:sz w:val="26"/>
-          <w:szCs w:val="26"/>
-          <w:lang w:val="vi-VN"/>
-        </w:rPr>
-        <w:tab/>
-      </w:r>
-      <w:r>
-        <w:rPr>
-          <w:sz w:val="26"/>
-          <w:szCs w:val="26"/>
-          <w:lang w:val="vi-VN"/>
-        </w:rPr>
-        <w:tab/>
-      </w:r>
-      <w:bookmarkStart w:id="39" w:name="_Toc163569839"/>
+        <w:jc w:val="center"/>
+        <w:rPr>
+          <w:sz w:val="26"/>
+          <w:szCs w:val="26"/>
+          <w:lang w:val="vi-VN"/>
+        </w:rPr>
+      </w:pPr>
+      <w:bookmarkStart w:id="43" w:name="_Toc163569841"/>
       <w:r>
         <w:rPr>
           <w:sz w:val="26"/>
@@ -14828,17 +15134,37 @@
           <w:sz w:val="26"/>
           <w:szCs w:val="26"/>
         </w:rPr>
-        <w:t>XVII</w:t>
-      </w:r>
-      <w:r>
-        <w:rPr>
-          <w:sz w:val="26"/>
-          <w:szCs w:val="26"/>
-          <w:lang w:val="vi-VN"/>
-        </w:rPr>
-        <w:t xml:space="preserve"> Giao diện giỏ hàng</w:t>
-      </w:r>
-      <w:bookmarkEnd w:id="39"/>
+        <w:t xml:space="preserve">XIX </w:t>
+      </w:r>
+      <w:r>
+        <w:rPr>
+          <w:sz w:val="26"/>
+          <w:szCs w:val="26"/>
+          <w:lang w:val="vi-VN"/>
+        </w:rPr>
+        <w:t>Giao diện thêm sách</w:t>
+      </w:r>
+      <w:bookmarkEnd w:id="43"/>
+    </w:p>
+    <w:p>
+      <w:pPr>
+        <w:spacing w:line="276" w:lineRule="auto"/>
+        <w:rPr>
+          <w:sz w:val="26"/>
+          <w:szCs w:val="26"/>
+          <w:lang w:val="vi-VN"/>
+        </w:rPr>
+      </w:pPr>
+    </w:p>
+    <w:p>
+      <w:pPr>
+        <w:spacing w:line="276" w:lineRule="auto"/>
+        <w:rPr>
+          <w:sz w:val="26"/>
+          <w:szCs w:val="26"/>
+          <w:lang w:val="vi-VN"/>
+        </w:rPr>
+      </w:pPr>
     </w:p>
     <w:p>
       <w:pPr>
@@ -14847,10 +15173,9 @@
         <w:rPr>
           <w:sz w:val="26"/>
           <w:szCs w:val="26"/>
-          <w:lang w:val="vi-VN"/>
-        </w:rPr>
-      </w:pPr>
-      <w:bookmarkStart w:id="40" w:name="_Toc163637809"/>
+        </w:rPr>
+      </w:pPr>
+      <w:bookmarkStart w:id="44" w:name="_Toc163637811"/>
       <w:r>
         <w:rPr>
           <w:sz w:val="26"/>
@@ -14865,68 +15190,28 @@
           <w:szCs w:val="26"/>
           <w:lang w:val="vi-VN"/>
         </w:rPr>
-        <w:t>3</w:t>
-      </w:r>
-      <w:r>
-        <w:rPr>
-          <w:sz w:val="26"/>
-          <w:szCs w:val="26"/>
-          <w:lang w:val="vi-VN"/>
-        </w:rPr>
-        <w:t>. Trang giao diện thêm sách thành công</w:t>
-      </w:r>
-      <w:bookmarkEnd w:id="40"/>
-    </w:p>
-    <w:p>
-      <w:pPr>
-        <w:spacing w:line="276" w:lineRule="auto"/>
-        <w:rPr>
-          <w:sz w:val="26"/>
-          <w:szCs w:val="26"/>
-          <w:lang w:val="vi-VN"/>
-        </w:rPr>
-      </w:pPr>
-    </w:p>
-    <w:p>
-      <w:pPr>
-        <w:spacing w:line="276" w:lineRule="auto"/>
-        <w:rPr>
-          <w:sz w:val="26"/>
-          <w:szCs w:val="26"/>
-          <w:lang w:val="vi-VN"/>
-        </w:rPr>
-      </w:pPr>
-    </w:p>
-    <w:p>
-      <w:pPr>
-        <w:spacing w:line="276" w:lineRule="auto"/>
-        <w:rPr>
-          <w:sz w:val="26"/>
-          <w:szCs w:val="26"/>
-          <w:lang w:val="vi-VN"/>
-        </w:rPr>
-      </w:pPr>
-      <w:r>
-        <w:rPr>
-          <w:sz w:val="26"/>
-          <w:szCs w:val="26"/>
-          <w:lang w:val="vi-VN"/>
-        </w:rPr>
-        <w:lastRenderedPageBreak/>
-        <w:tab/>
-      </w:r>
+        <w:t>5</w:t>
+      </w:r>
+      <w:r>
+        <w:rPr>
+          <w:sz w:val="26"/>
+          <w:szCs w:val="26"/>
+          <w:lang w:val="vi-VN"/>
+        </w:rPr>
+        <w:t>. Trang giao diện thêm thể loại</w:t>
+      </w:r>
+      <w:bookmarkEnd w:id="44"/>
+    </w:p>
+    <w:p>
       <w:r>
         <w:rPr>
           <w:noProof/>
-          <w:sz w:val="26"/>
-          <w:szCs w:val="26"/>
-          <w:lang w:val="vi-VN"/>
         </w:rPr>
         <w:drawing>
-          <wp:inline distT="0" distB="0" distL="0" distR="0" wp14:anchorId="2C655516" wp14:editId="5077D77E">
-            <wp:extent cx="5760720" cy="2741930"/>
-            <wp:effectExtent l="0" t="0" r="0" b="1270"/>
-            <wp:docPr id="1663234057" name="Hình ảnh 1"/>
+          <wp:inline distT="0" distB="0" distL="0" distR="0" wp14:anchorId="3F1FA70E" wp14:editId="3C58ABA3">
+            <wp:extent cx="4153480" cy="1771897"/>
+            <wp:effectExtent l="0" t="0" r="0" b="0"/>
+            <wp:docPr id="1649777797" name="Picture 1"/>
             <wp:cNvGraphicFramePr>
               <a:graphicFrameLocks xmlns:a="http://schemas.openxmlformats.org/drawingml/2006/main" noChangeAspect="1"/>
             </wp:cNvGraphicFramePr>
@@ -14934,7 +15219,7 @@
               <a:graphicData uri="http://schemas.openxmlformats.org/drawingml/2006/picture">
                 <pic:pic xmlns:pic="http://schemas.openxmlformats.org/drawingml/2006/picture">
                   <pic:nvPicPr>
-                    <pic:cNvPr id="1663234057" name=""/>
+                    <pic:cNvPr id="1649777797" name=""/>
                     <pic:cNvPicPr/>
                   </pic:nvPicPr>
                   <pic:blipFill>
@@ -14946,7 +15231,7 @@
                   <pic:spPr>
                     <a:xfrm>
                       <a:off x="0" y="0"/>
-                      <a:ext cx="5760720" cy="2741930"/>
+                      <a:ext cx="4153480" cy="1771897"/>
                     </a:xfrm>
                     <a:prstGeom prst="rect">
                       <a:avLst/>
@@ -14965,140 +15250,17 @@
         <w:rPr>
           <w:sz w:val="26"/>
           <w:szCs w:val="26"/>
-          <w:lang w:val="vi-VN"/>
-        </w:rPr>
-      </w:pPr>
-    </w:p>
-    <w:p>
-      <w:pPr>
-        <w:pStyle w:val="Caption"/>
-        <w:spacing w:line="276" w:lineRule="auto"/>
-        <w:jc w:val="center"/>
-        <w:rPr>
-          <w:sz w:val="26"/>
-          <w:szCs w:val="26"/>
-          <w:lang w:val="vi-VN"/>
-        </w:rPr>
-      </w:pPr>
-      <w:bookmarkStart w:id="41" w:name="_Toc163569840"/>
-      <w:r>
-        <w:rPr>
-          <w:sz w:val="26"/>
-          <w:szCs w:val="26"/>
-          <w:lang w:val="vi-VN"/>
-        </w:rPr>
-        <w:t xml:space="preserve">hình </w:t>
-      </w:r>
-      <w:r>
-        <w:rPr>
-          <w:sz w:val="26"/>
-          <w:szCs w:val="26"/>
-        </w:rPr>
-        <w:t xml:space="preserve">XVIII </w:t>
-      </w:r>
-      <w:r>
-        <w:rPr>
-          <w:sz w:val="26"/>
-          <w:szCs w:val="26"/>
-          <w:lang w:val="vi-VN"/>
-        </w:rPr>
-        <w:t>Giao diện thêm sách thành công</w:t>
-      </w:r>
-      <w:bookmarkEnd w:id="41"/>
-    </w:p>
-    <w:p>
-      <w:pPr>
-        <w:spacing w:line="276" w:lineRule="auto"/>
-        <w:rPr>
-          <w:sz w:val="26"/>
-          <w:szCs w:val="26"/>
-          <w:lang w:val="vi-VN"/>
-        </w:rPr>
-      </w:pPr>
-    </w:p>
-    <w:p>
-      <w:pPr>
-        <w:pStyle w:val="Heading2"/>
-        <w:spacing w:line="276" w:lineRule="auto"/>
-        <w:rPr>
-          <w:sz w:val="26"/>
-          <w:szCs w:val="26"/>
-          <w:lang w:val="vi-VN"/>
-        </w:rPr>
-      </w:pPr>
-      <w:bookmarkStart w:id="42" w:name="_Toc163637810"/>
-      <w:r>
-        <w:rPr>
-          <w:sz w:val="26"/>
-          <w:szCs w:val="26"/>
-          <w:lang w:val="vi-VN"/>
-        </w:rPr>
-        <w:t>3.</w:t>
-      </w:r>
-      <w:r>
-        <w:rPr>
-          <w:sz w:val="26"/>
-          <w:szCs w:val="26"/>
-          <w:lang w:val="vi-VN"/>
-        </w:rPr>
-        <w:t>4</w:t>
-      </w:r>
-      <w:r>
-        <w:rPr>
-          <w:sz w:val="26"/>
-          <w:szCs w:val="26"/>
-          <w:lang w:val="vi-VN"/>
-        </w:rPr>
-        <w:t>. Trang giao diện thêm sách</w:t>
-      </w:r>
-      <w:bookmarkEnd w:id="42"/>
-      <w:r>
-        <w:rPr>
-          <w:sz w:val="26"/>
-          <w:szCs w:val="26"/>
-          <w:lang w:val="vi-VN"/>
-        </w:rPr>
-        <w:t xml:space="preserve"> </w:t>
-      </w:r>
-    </w:p>
-    <w:p>
-      <w:pPr>
-        <w:spacing w:line="276" w:lineRule="auto"/>
-        <w:rPr>
-          <w:sz w:val="26"/>
-          <w:szCs w:val="26"/>
-          <w:lang w:val="vi-VN"/>
-        </w:rPr>
-      </w:pPr>
-      <w:r>
-        <w:rPr>
-          <w:sz w:val="26"/>
-          <w:szCs w:val="26"/>
-          <w:lang w:val="vi-VN"/>
-        </w:rPr>
+        </w:rPr>
+      </w:pPr>
+      <w:r>
+        <w:rPr>
+          <w:sz w:val="26"/>
+          <w:szCs w:val="26"/>
+          <w:lang w:val="vi-VN"/>
+        </w:rPr>
+        <w:lastRenderedPageBreak/>
         <w:tab/>
       </w:r>
-    </w:p>
-    <w:p>
-      <w:pPr>
-        <w:tabs>
-          <w:tab w:val="left" w:pos="3014"/>
-        </w:tabs>
-        <w:spacing w:line="276" w:lineRule="auto"/>
-        <w:rPr>
-          <w:sz w:val="26"/>
-          <w:szCs w:val="26"/>
-          <w:lang w:val="vi-VN"/>
-        </w:rPr>
-      </w:pPr>
-      <w:r>
-        <w:rPr>
-          <w:sz w:val="26"/>
-          <w:szCs w:val="26"/>
-          <w:lang w:val="vi-VN"/>
-        </w:rPr>
-        <w:tab/>
-      </w:r>
       <w:r>
         <w:rPr>
           <w:noProof/>
@@ -15107,10 +15269,10 @@
           <w:lang w:val="vi-VN"/>
         </w:rPr>
         <w:drawing>
-          <wp:inline distT="0" distB="0" distL="0" distR="0" wp14:anchorId="556D7843" wp14:editId="73566A65">
-            <wp:extent cx="5760720" cy="1609090"/>
-            <wp:effectExtent l="0" t="0" r="0" b="0"/>
-            <wp:docPr id="1666221482" name="Hình ảnh 1"/>
+          <wp:inline distT="0" distB="0" distL="0" distR="0" wp14:anchorId="270BE83E" wp14:editId="1F621191">
+            <wp:extent cx="5940425" cy="3043555"/>
+            <wp:effectExtent l="0" t="0" r="3175" b="4445"/>
+            <wp:docPr id="1688918625" name="Picture 1"/>
             <wp:cNvGraphicFramePr>
               <a:graphicFrameLocks xmlns:a="http://schemas.openxmlformats.org/drawingml/2006/main" noChangeAspect="1"/>
             </wp:cNvGraphicFramePr>
@@ -15118,7 +15280,7 @@
               <a:graphicData uri="http://schemas.openxmlformats.org/drawingml/2006/picture">
                 <pic:pic xmlns:pic="http://schemas.openxmlformats.org/drawingml/2006/picture">
                   <pic:nvPicPr>
-                    <pic:cNvPr id="1666221482" name=""/>
+                    <pic:cNvPr id="1688918625" name=""/>
                     <pic:cNvPicPr/>
                   </pic:nvPicPr>
                   <pic:blipFill>
@@ -15130,7 +15292,7 @@
                   <pic:spPr>
                     <a:xfrm>
                       <a:off x="0" y="0"/>
-                      <a:ext cx="5760720" cy="1609090"/>
+                      <a:ext cx="5940425" cy="3043555"/>
                     </a:xfrm>
                     <a:prstGeom prst="rect">
                       <a:avLst/>
@@ -15154,7 +15316,7 @@
           <w:lang w:val="vi-VN"/>
         </w:rPr>
       </w:pPr>
-      <w:bookmarkStart w:id="43" w:name="_Toc163569841"/>
+      <w:bookmarkStart w:id="45" w:name="_Toc163569842"/>
       <w:r>
         <w:rPr>
           <w:sz w:val="26"/>
@@ -15168,27 +15330,17 @@
           <w:sz w:val="26"/>
           <w:szCs w:val="26"/>
         </w:rPr>
-        <w:t xml:space="preserve">XIX </w:t>
-      </w:r>
-      <w:r>
-        <w:rPr>
-          <w:sz w:val="26"/>
-          <w:szCs w:val="26"/>
-          <w:lang w:val="vi-VN"/>
-        </w:rPr>
-        <w:t>Giao diện thêm sách</w:t>
-      </w:r>
-      <w:bookmarkEnd w:id="43"/>
-    </w:p>
-    <w:p>
-      <w:pPr>
-        <w:spacing w:line="276" w:lineRule="auto"/>
-        <w:rPr>
-          <w:sz w:val="26"/>
-          <w:szCs w:val="26"/>
-          <w:lang w:val="vi-VN"/>
-        </w:rPr>
-      </w:pPr>
+        <w:t>XX</w:t>
+      </w:r>
+      <w:r>
+        <w:rPr>
+          <w:sz w:val="26"/>
+          <w:szCs w:val="26"/>
+          <w:lang w:val="vi-VN"/>
+        </w:rPr>
+        <w:t>Giao diện thêm thể loại</w:t>
+      </w:r>
+      <w:bookmarkEnd w:id="45"/>
     </w:p>
     <w:p>
       <w:pPr>
@@ -15210,7 +15362,7 @@
           <w:lang w:val="vi-VN"/>
         </w:rPr>
       </w:pPr>
-      <w:bookmarkStart w:id="44" w:name="_Toc163637811"/>
+      <w:bookmarkStart w:id="46" w:name="_Toc163637812"/>
       <w:r>
         <w:rPr>
           <w:sz w:val="26"/>
@@ -15225,25 +15377,37 @@
           <w:szCs w:val="26"/>
           <w:lang w:val="vi-VN"/>
         </w:rPr>
-        <w:t>5</w:t>
-      </w:r>
-      <w:r>
-        <w:rPr>
-          <w:sz w:val="26"/>
-          <w:szCs w:val="26"/>
-          <w:lang w:val="vi-VN"/>
-        </w:rPr>
-        <w:t>. Trang giao diện thêm thể loại</w:t>
-      </w:r>
-      <w:bookmarkEnd w:id="44"/>
-    </w:p>
-    <w:p>
-      <w:pPr>
-        <w:spacing w:line="276" w:lineRule="auto"/>
-        <w:rPr>
-          <w:sz w:val="26"/>
-          <w:szCs w:val="26"/>
-          <w:lang w:val="vi-VN"/>
+        <w:t>6</w:t>
+      </w:r>
+      <w:r>
+        <w:rPr>
+          <w:sz w:val="26"/>
+          <w:szCs w:val="26"/>
+          <w:lang w:val="vi-VN"/>
+        </w:rPr>
+        <w:t>. Trang giao diện thể loại</w:t>
+      </w:r>
+      <w:bookmarkEnd w:id="46"/>
+    </w:p>
+    <w:p>
+      <w:pPr>
+        <w:spacing w:line="276" w:lineRule="auto"/>
+        <w:rPr>
+          <w:sz w:val="26"/>
+          <w:szCs w:val="26"/>
+          <w:lang w:val="vi-VN"/>
+        </w:rPr>
+      </w:pPr>
+    </w:p>
+    <w:p>
+      <w:pPr>
+        <w:tabs>
+          <w:tab w:val="left" w:pos="2461"/>
+        </w:tabs>
+        <w:spacing w:line="276" w:lineRule="auto"/>
+        <w:rPr>
+          <w:sz w:val="26"/>
+          <w:szCs w:val="26"/>
         </w:rPr>
       </w:pPr>
       <w:r>
@@ -15262,10 +15426,10 @@
           <w:lang w:val="vi-VN"/>
         </w:rPr>
         <w:drawing>
-          <wp:inline distT="0" distB="0" distL="0" distR="0" wp14:anchorId="1AB834C8" wp14:editId="646C611C">
-            <wp:extent cx="5760720" cy="1176655"/>
-            <wp:effectExtent l="0" t="0" r="0" b="4445"/>
-            <wp:docPr id="1556533937" name="Hình ảnh 1"/>
+          <wp:inline distT="0" distB="0" distL="0" distR="0" wp14:anchorId="2C5FFB97" wp14:editId="52EA657A">
+            <wp:extent cx="5940425" cy="1570990"/>
+            <wp:effectExtent l="0" t="0" r="3175" b="0"/>
+            <wp:docPr id="1960416185" name="Picture 1"/>
             <wp:cNvGraphicFramePr>
               <a:graphicFrameLocks xmlns:a="http://schemas.openxmlformats.org/drawingml/2006/main" noChangeAspect="1"/>
             </wp:cNvGraphicFramePr>
@@ -15273,7 +15437,7 @@
               <a:graphicData uri="http://schemas.openxmlformats.org/drawingml/2006/picture">
                 <pic:pic xmlns:pic="http://schemas.openxmlformats.org/drawingml/2006/picture">
                   <pic:nvPicPr>
-                    <pic:cNvPr id="1556533937" name=""/>
+                    <pic:cNvPr id="1960416185" name=""/>
                     <pic:cNvPicPr/>
                   </pic:nvPicPr>
                   <pic:blipFill>
@@ -15285,7 +15449,7 @@
                   <pic:spPr>
                     <a:xfrm>
                       <a:off x="0" y="0"/>
-                      <a:ext cx="5760720" cy="1176655"/>
+                      <a:ext cx="5940425" cy="1570990"/>
                     </a:xfrm>
                     <a:prstGeom prst="rect">
                       <a:avLst/>
@@ -15300,101 +15464,6 @@
     </w:p>
     <w:p>
       <w:pPr>
-        <w:pStyle w:val="Caption"/>
-        <w:spacing w:line="276" w:lineRule="auto"/>
-        <w:jc w:val="center"/>
-        <w:rPr>
-          <w:sz w:val="26"/>
-          <w:szCs w:val="26"/>
-          <w:lang w:val="vi-VN"/>
-        </w:rPr>
-      </w:pPr>
-      <w:bookmarkStart w:id="45" w:name="_Toc163569842"/>
-      <w:r>
-        <w:rPr>
-          <w:sz w:val="26"/>
-          <w:szCs w:val="26"/>
-          <w:lang w:val="vi-VN"/>
-        </w:rPr>
-        <w:t xml:space="preserve">hình </w:t>
-      </w:r>
-      <w:r>
-        <w:rPr>
-          <w:sz w:val="26"/>
-          <w:szCs w:val="26"/>
-        </w:rPr>
-        <w:t>XX</w:t>
-      </w:r>
-      <w:r>
-        <w:rPr>
-          <w:sz w:val="26"/>
-          <w:szCs w:val="26"/>
-          <w:lang w:val="vi-VN"/>
-        </w:rPr>
-        <w:t>Giao diện thêm thể loại</w:t>
-      </w:r>
-      <w:bookmarkEnd w:id="45"/>
-    </w:p>
-    <w:p>
-      <w:pPr>
-        <w:spacing w:line="276" w:lineRule="auto"/>
-        <w:rPr>
-          <w:sz w:val="26"/>
-          <w:szCs w:val="26"/>
-          <w:lang w:val="vi-VN"/>
-        </w:rPr>
-      </w:pPr>
-    </w:p>
-    <w:p>
-      <w:pPr>
-        <w:pStyle w:val="Heading2"/>
-        <w:spacing w:line="276" w:lineRule="auto"/>
-        <w:rPr>
-          <w:sz w:val="26"/>
-          <w:szCs w:val="26"/>
-          <w:lang w:val="vi-VN"/>
-        </w:rPr>
-      </w:pPr>
-      <w:bookmarkStart w:id="46" w:name="_Toc163637812"/>
-      <w:r>
-        <w:rPr>
-          <w:sz w:val="26"/>
-          <w:szCs w:val="26"/>
-          <w:lang w:val="vi-VN"/>
-        </w:rPr>
-        <w:lastRenderedPageBreak/>
-        <w:t>3.</w:t>
-      </w:r>
-      <w:r>
-        <w:rPr>
-          <w:sz w:val="26"/>
-          <w:szCs w:val="26"/>
-          <w:lang w:val="vi-VN"/>
-        </w:rPr>
-        <w:t>6</w:t>
-      </w:r>
-      <w:r>
-        <w:rPr>
-          <w:sz w:val="26"/>
-          <w:szCs w:val="26"/>
-          <w:lang w:val="vi-VN"/>
-        </w:rPr>
-        <w:t>. Trang giao diện thể loại</w:t>
-      </w:r>
-      <w:bookmarkEnd w:id="46"/>
-    </w:p>
-    <w:p>
-      <w:pPr>
-        <w:spacing w:line="276" w:lineRule="auto"/>
-        <w:rPr>
-          <w:sz w:val="26"/>
-          <w:szCs w:val="26"/>
-          <w:lang w:val="vi-VN"/>
-        </w:rPr>
-      </w:pPr>
-    </w:p>
-    <w:p>
-      <w:pPr>
         <w:tabs>
           <w:tab w:val="left" w:pos="2461"/>
         </w:tabs>
@@ -15402,29 +15471,19 @@
         <w:rPr>
           <w:sz w:val="26"/>
           <w:szCs w:val="26"/>
-          <w:lang w:val="vi-VN"/>
-        </w:rPr>
-      </w:pPr>
-      <w:r>
-        <w:rPr>
-          <w:sz w:val="26"/>
-          <w:szCs w:val="26"/>
-          <w:lang w:val="vi-VN"/>
-        </w:rPr>
-        <w:tab/>
-      </w:r>
+        </w:rPr>
+      </w:pPr>
       <w:r>
         <w:rPr>
           <w:noProof/>
           <w:sz w:val="26"/>
           <w:szCs w:val="26"/>
-          <w:lang w:val="vi-VN"/>
         </w:rPr>
         <w:drawing>
-          <wp:inline distT="0" distB="0" distL="0" distR="0" wp14:anchorId="1CCDE68B" wp14:editId="0CF433E2">
-            <wp:extent cx="5760720" cy="1483995"/>
-            <wp:effectExtent l="0" t="0" r="0" b="1905"/>
-            <wp:docPr id="386620349" name="Hình ảnh 1"/>
+          <wp:inline distT="0" distB="0" distL="0" distR="0" wp14:anchorId="54E0C36C" wp14:editId="79F6A238">
+            <wp:extent cx="5940425" cy="2078355"/>
+            <wp:effectExtent l="0" t="0" r="3175" b="0"/>
+            <wp:docPr id="1462463614" name="Picture 1"/>
             <wp:cNvGraphicFramePr>
               <a:graphicFrameLocks xmlns:a="http://schemas.openxmlformats.org/drawingml/2006/main" noChangeAspect="1"/>
             </wp:cNvGraphicFramePr>
@@ -15432,7 +15491,7 @@
               <a:graphicData uri="http://schemas.openxmlformats.org/drawingml/2006/picture">
                 <pic:pic xmlns:pic="http://schemas.openxmlformats.org/drawingml/2006/picture">
                   <pic:nvPicPr>
-                    <pic:cNvPr id="386620349" name=""/>
+                    <pic:cNvPr id="1462463614" name=""/>
                     <pic:cNvPicPr/>
                   </pic:nvPicPr>
                   <pic:blipFill>
@@ -15444,7 +15503,7 @@
                   <pic:spPr>
                     <a:xfrm>
                       <a:off x="0" y="0"/>
-                      <a:ext cx="5760720" cy="1483995"/>
+                      <a:ext cx="5940425" cy="2078355"/>
                     </a:xfrm>
                     <a:prstGeom prst="rect">
                       <a:avLst/>
@@ -15530,6 +15589,7 @@
           <w:szCs w:val="26"/>
           <w:lang w:val="vi-VN"/>
         </w:rPr>
+        <w:lastRenderedPageBreak/>
         <w:t>PHẦN 4. KẾT LUẬN VÀ HƯỚNG PHÁT TRIỂN</w:t>
       </w:r>
       <w:bookmarkEnd w:id="48"/>
@@ -16043,7 +16103,6 @@
           <w:sz w:val="26"/>
           <w:lang w:val="vi-VN"/>
         </w:rPr>
-        <w:lastRenderedPageBreak/>
         <w:t>4.2.2. Nhược điểm</w:t>
       </w:r>
       <w:bookmarkEnd w:id="52"/>
@@ -16298,6 +16357,7 @@
           <w:szCs w:val="26"/>
           <w:lang w:val="vi-VN"/>
         </w:rPr>
+        <w:lastRenderedPageBreak/>
         <w:t>- Bảo mật website</w:t>
       </w:r>
     </w:p>

</xml_diff>